<commit_message>
Meu script de apresentação e minha parte de slides da apresentação final
</commit_message>
<xml_diff>
--- a/documentacao/Tecnologia da Informação/Help_desk/script_de_suporte.docx
+++ b/documentacao/Tecnologia da Informação/Help_desk/script_de_suporte.docx
@@ -7,44 +7,34 @@
         <w:tab/>
         <w:t>SITE</w:t>
       </w:r>
-    </w:p>
-    <w:p/>
+      <w:bookmarkStart w:id="0" w:name="_GoBack"/>
+      <w:bookmarkEnd w:id="0"/>
+    </w:p>
     <w:p>
       <w:r>
         <w:t>É algum erro com o site?</w:t>
       </w:r>
     </w:p>
-    <w:p/>
     <w:p>
       <w:r>
         <w:t>Não está conseguindo entrar na sua conta?</w:t>
       </w:r>
     </w:p>
-    <w:p/>
-    <w:p>
-      <w:r>
-        <w:t xml:space="preserve">É algum erro relacionado a </w:t>
-      </w:r>
-      <w:r>
-        <w:t>estética</w:t>
-      </w:r>
-      <w:r>
-        <w:t xml:space="preserve"> do site? (EX: Algum texto/imagem que não dê para ver pelo seu tamanho)</w:t>
-      </w:r>
-    </w:p>
-    <w:p/>
-    <w:p>
-      <w:r>
-        <w:t>As informações estão aparecendo no gráfico?</w:t>
-      </w:r>
-    </w:p>
-    <w:p/>
+    <w:p>
+      <w:r>
+        <w:t>É algum erro relacionado a estética do site? (EX: Algum texto/imagem que não dê para ver pelo seu tamanho)</w:t>
+      </w:r>
+    </w:p>
+    <w:p>
+      <w:r>
+        <w:t>As informações estão aparecendo no gráfico</w:t>
+      </w:r>
+    </w:p>
     <w:p>
       <w:r>
         <w:t>As notificações estão aparecendo?</w:t>
       </w:r>
     </w:p>
-    <w:p/>
     <w:p>
       <w:r>
         <w:t>A internet está funcionando normalmente?</w:t>
@@ -58,34 +48,16 @@
         <w:t>ARDUINO</w:t>
       </w:r>
     </w:p>
-    <w:p/>
-    <w:p>
-      <w:r>
-        <w:t xml:space="preserve">Todas as peças do </w:t>
-      </w:r>
-      <w:r>
-        <w:t>Arduino</w:t>
-      </w:r>
-      <w:r>
-        <w:t xml:space="preserve"> estão conectadas de forma correta?</w:t>
-      </w:r>
-    </w:p>
-    <w:p>
-      <w:bookmarkStart w:id="0" w:name="_GoBack"/>
-      <w:bookmarkEnd w:id="0"/>
-    </w:p>
-    <w:p>
-      <w:r>
-        <w:t xml:space="preserve">Há algum erro com a conexão do </w:t>
-      </w:r>
-      <w:r>
-        <w:t>Arduino</w:t>
-      </w:r>
-      <w:r>
-        <w:t xml:space="preserve"> e a internet?</w:t>
-      </w:r>
-    </w:p>
-    <w:p/>
+    <w:p>
+      <w:r>
+        <w:t>Todas as peças do Arduino estão conectadas de forma correta?</w:t>
+      </w:r>
+    </w:p>
+    <w:p>
+      <w:r>
+        <w:t>Há algum erro com a conexão do Arduino e a internet?</w:t>
+      </w:r>
+    </w:p>
     <w:p>
       <w:r>
         <w:t>A internet está funcionando normalmente?</w:t>

</xml_diff>